<commit_message>
slight changes in srs - ashish
</commit_message>
<xml_diff>
--- a/SRS.docx
+++ b/SRS.docx
@@ -411,7 +411,14 @@
           <w:sz w:val="28"/>
           <w:szCs w:val="28"/>
         </w:rPr>
-        <w:t xml:space="preserve">                                                                                                          10</w:t>
+        <w:t xml:space="preserve">                                                                            </w:t>
+      </w:r>
+      <w:r>
+        <w:rPr>
+          <w:sz w:val="28"/>
+          <w:szCs w:val="28"/>
+        </w:rPr>
+        <w:t xml:space="preserve">                                9</w:t>
       </w:r>
     </w:p>
     <w:p>
@@ -440,7 +447,14 @@
           <w:sz w:val="28"/>
           <w:szCs w:val="28"/>
         </w:rPr>
-        <w:t xml:space="preserve">                                                                                                     11</w:t>
+        <w:t xml:space="preserve">                                                                       </w:t>
+      </w:r>
+      <w:r>
+        <w:rPr>
+          <w:sz w:val="28"/>
+          <w:szCs w:val="28"/>
+        </w:rPr>
+        <w:t xml:space="preserve">                              10</w:t>
       </w:r>
     </w:p>
     <w:p/>
@@ -2746,7 +2760,7 @@
             <w:rPr>
               <w:noProof/>
             </w:rPr>
-            <w:t>1</w:t>
+            <w:t>2</w:t>
           </w:r>
         </w:fldSimple>
       </w:p>
@@ -4474,7 +4488,7 @@
 </file>
 
 <file path=customXml/itemProps1.xml><?xml version="1.0" encoding="utf-8"?>
-<ds:datastoreItem xmlns:ds="http://schemas.openxmlformats.org/officeDocument/2006/customXml" ds:itemID="{8BDD1EE3-521A-4270-9A5F-2A59DBCD16F7}">
+<ds:datastoreItem xmlns:ds="http://schemas.openxmlformats.org/officeDocument/2006/customXml" ds:itemID="{60531CF8-6495-481C-80D7-5814B252AE83}">
   <ds:schemaRefs>
     <ds:schemaRef ds:uri="http://schemas.openxmlformats.org/officeDocument/2006/bibliography"/>
   </ds:schemaRefs>

</xml_diff>